<commit_message>
Update Azure virtual machines.docx
</commit_message>
<xml_diff>
--- a/Azure virtual machines.docx
+++ b/Azure virtual machines.docx
@@ -79,13 +79,7 @@
       </w:r>
       <w:proofErr w:type="spellEnd"/>
       <w:r>
-        <w:t>, you must select address ranges that are not overlapping. This is the range of private addresses that the VMs and services in your network can use.</w:t>
-      </w:r>
-      <w:r>
-        <w:t xml:space="preserve"> </w:t>
-      </w:r>
-      <w:r>
-        <w:t xml:space="preserve">Azure will treat any address range as part of the private </w:t>
+        <w:t xml:space="preserve">, you must select address ranges that are not overlapping. This is the range of private addresses that the VMs and services in your network can use. Azure will treat any address range as part of the private </w:t>
       </w:r>
       <w:proofErr w:type="spellStart"/>
       <w:r>
@@ -122,10 +116,7 @@
     </w:p>
     <w:p>
       <w:r>
-        <w:t>Y</w:t>
-      </w:r>
-      <w:r>
-        <w:t>ou</w:t>
+        <w:t>You</w:t>
       </w:r>
       <w:r>
         <w:t xml:space="preserve"> c</w:t>
@@ -308,10 +299,7 @@
     </w:p>
     <w:p>
       <w:r>
-        <w:t>Y</w:t>
-      </w:r>
-      <w:r>
-        <w:t>ou</w:t>
+        <w:t>You</w:t>
       </w:r>
       <w:r>
         <w:t xml:space="preserve"> </w:t>
@@ -1203,13 +1191,7 @@
         <w:t xml:space="preserve"> </w:t>
       </w:r>
       <w:r>
-        <w:t xml:space="preserve">You are not charged for compute capacity if you stop and deallocate the VM since </w:t>
-      </w:r>
-      <w:r>
-        <w:t>this release</w:t>
-      </w:r>
-      <w:r>
-        <w:t xml:space="preserve"> the hardware.</w:t>
+        <w:t>You are not charged for compute capacity if you stop and deallocate the VM since this release the hardware.</w:t>
       </w:r>
       <w:r>
         <w:t xml:space="preserve"> It </w:t>
@@ -1238,10 +1220,7 @@
     </w:p>
     <w:p>
       <w:r>
-        <w:t>E</w:t>
-      </w:r>
-      <w:r>
-        <w:t>ven if the VM is stopped/deallocated, you will be charged for the storage used by the disks.</w:t>
+        <w:t>Even if the VM is stopped/deallocated, you will be charged for the storage used by the disks.</w:t>
       </w:r>
       <w:r>
         <w:t xml:space="preserve"> </w:t>
@@ -1508,13 +1487,7 @@
     </w:p>
     <w:p>
       <w:r>
-        <w:t>Resource Manager templates are JSON files that define the resources you need to deploy for your solution.</w:t>
-      </w:r>
-      <w:r>
-        <w:t xml:space="preserve"> </w:t>
-      </w:r>
-      <w:r>
-        <w:t xml:space="preserve">You can create resource templates from the </w:t>
+        <w:t xml:space="preserve">Resource Manager templates are JSON files that define the resources you need to deploy for your solution. You can create resource templates from the </w:t>
       </w:r>
       <w:r>
         <w:rPr>
@@ -1534,10 +1507,7 @@
         <w:t>Export template</w:t>
       </w:r>
       <w:r>
-        <w:t xml:space="preserve"> option.</w:t>
-      </w:r>
-      <w:r>
-        <w:t xml:space="preserve"> </w:t>
+        <w:t xml:space="preserve"> option. </w:t>
       </w:r>
       <w:r>
         <w:t>You have the option to save the resource template for later use or immediately deploy a new VM based on this template.</w:t>
@@ -1604,13 +1574,7 @@
         <w:t>Configuration Management</w:t>
       </w:r>
       <w:r>
-        <w:t xml:space="preserve"> allows you to track </w:t>
-      </w:r>
-      <w:r>
-        <w:t>the</w:t>
-      </w:r>
-      <w:r>
-        <w:t xml:space="preserve"> updates and </w:t>
+        <w:t xml:space="preserve"> allows you to track the updates and </w:t>
       </w:r>
       <w:proofErr w:type="gramStart"/>
       <w:r>
@@ -1645,10 +1609,7 @@
         <w:pStyle w:val="Heading1"/>
       </w:pPr>
       <w:r>
-        <w:t>A</w:t>
-      </w:r>
-      <w:r>
-        <w:t>vailability</w:t>
+        <w:t>Availability</w:t>
       </w:r>
       <w:r>
         <w:t xml:space="preserve"> </w:t>
@@ -1681,10 +1642,7 @@
         <w:pStyle w:val="Heading2"/>
       </w:pPr>
       <w:r>
-        <w:t>A</w:t>
-      </w:r>
-      <w:r>
-        <w:t>vailability</w:t>
+        <w:t>Availability</w:t>
       </w:r>
       <w:r>
         <w:t xml:space="preserve"> </w:t>
@@ -1695,10 +1653,7 @@
     </w:p>
     <w:p>
       <w:r>
-        <w:t>Availability sets are a powerful feature to ensure the services running in your VMs are always available to your customers.</w:t>
-      </w:r>
-      <w:r>
-        <w:t xml:space="preserve"> </w:t>
+        <w:t xml:space="preserve">Availability sets are a powerful feature to ensure the services running in your VMs are always available to your customers. </w:t>
       </w:r>
       <w:r>
         <w:t xml:space="preserve">You can create availability sets through the Azure portal in the disaster recovery section. Also, you can build them using </w:t>
@@ -1734,6 +1689,9 @@
     </w:p>
     <w:p>
       <w:r>
+        <w:rPr>
+          <w:noProof/>
+        </w:rPr>
         <w:drawing>
           <wp:inline distT="0" distB="0" distL="0" distR="0" wp14:anchorId="7C7215B3" wp14:editId="3FB764A5">
             <wp:extent cx="3581426" cy="2052653"/>
@@ -1787,8 +1745,327 @@
           <w:i/>
           <w:iCs/>
         </w:rPr>
-        <w:t>U</w:t>
-      </w:r>
+        <w:t>Update domain</w:t>
+      </w:r>
+    </w:p>
+    <w:p>
+      <w:r>
+        <w:t>An update domain is a logical group of hardware that can undergo maintenance or be rebooted at the same time. Azure will automatically place availability sets into update domains to minimize the impact when the Azure platform introduces host operating system changes. Azure then processes each update domain one at a time.</w:t>
+      </w:r>
+    </w:p>
+    <w:p>
+      <w:pPr>
+        <w:pStyle w:val="Heading1"/>
+      </w:pPr>
+      <w:r>
+        <w:t xml:space="preserve">Azure Backup </w:t>
+      </w:r>
+    </w:p>
+    <w:p>
+      <w:r>
+        <w:t xml:space="preserve">Maintaining a good backup strategy will ensure you </w:t>
+      </w:r>
+      <w:proofErr w:type="gramStart"/>
+      <w:r>
+        <w:t>aren't</w:t>
+      </w:r>
+      <w:proofErr w:type="gramEnd"/>
+      <w:r>
+        <w:t xml:space="preserve"> scrambling when data or software needs to be restored.</w:t>
+      </w:r>
+      <w:r>
+        <w:t xml:space="preserve"> </w:t>
+      </w:r>
+      <w:r>
+        <w:t>Azure Backup is a backup as a service offering that protects physical or virtual machines no matter where they reside: on-premises or in the cloud.</w:t>
+      </w:r>
+      <w:r>
+        <w:t xml:space="preserve"> Azure Backup was designed to work in tandem with other Azure services and provides several distinct benefits.</w:t>
+      </w:r>
+    </w:p>
+    <w:p/>
+    <w:p>
+      <w:pPr>
+        <w:pStyle w:val="ListParagraph"/>
+        <w:numPr>
+          <w:ilvl w:val="0"/>
+          <w:numId w:val="3"/>
+        </w:numPr>
+      </w:pPr>
+      <w:r>
+        <w:rPr>
+          <w:b/>
+          <w:bCs/>
+        </w:rPr>
+        <w:t>Automatic storage management</w:t>
+      </w:r>
+      <w:r>
+        <w:t>. Azure Backup automatically allocates and manages backup storage and uses a pay-as-you-use model. You only pay for what you use.</w:t>
+      </w:r>
+    </w:p>
+    <w:p>
+      <w:pPr>
+        <w:pStyle w:val="ListParagraph"/>
+        <w:numPr>
+          <w:ilvl w:val="0"/>
+          <w:numId w:val="3"/>
+        </w:numPr>
+      </w:pPr>
+      <w:r>
+        <w:rPr>
+          <w:b/>
+          <w:bCs/>
+        </w:rPr>
+        <w:t>Unlimited scaling</w:t>
+      </w:r>
+      <w:r>
+        <w:t>. Azure Backup uses the power and scalability of Azure to deliver high availability.</w:t>
+      </w:r>
+    </w:p>
+    <w:p>
+      <w:pPr>
+        <w:pStyle w:val="ListParagraph"/>
+        <w:numPr>
+          <w:ilvl w:val="0"/>
+          <w:numId w:val="3"/>
+        </w:numPr>
+      </w:pPr>
+      <w:r>
+        <w:rPr>
+          <w:b/>
+          <w:bCs/>
+        </w:rPr>
+        <w:t>Multiple storage options</w:t>
+      </w:r>
+      <w:r>
+        <w:t>. Azure Backup offers locally redundant storage where all copies of the data exist within the same region and geo-redundant storage where your data is replicated to a secondary region.</w:t>
+      </w:r>
+    </w:p>
+    <w:p>
+      <w:pPr>
+        <w:pStyle w:val="ListParagraph"/>
+        <w:numPr>
+          <w:ilvl w:val="0"/>
+          <w:numId w:val="3"/>
+        </w:numPr>
+      </w:pPr>
+      <w:r>
+        <w:rPr>
+          <w:b/>
+          <w:bCs/>
+        </w:rPr>
+        <w:t>Unlimited data transfer</w:t>
+      </w:r>
+      <w:r>
+        <w:t>. Azure Backup does not limit the amount of inbound or outbound data you transfer. Azure Backup also does not charge for the data that is transferred.</w:t>
+      </w:r>
+    </w:p>
+    <w:p>
+      <w:pPr>
+        <w:pStyle w:val="ListParagraph"/>
+        <w:numPr>
+          <w:ilvl w:val="0"/>
+          <w:numId w:val="3"/>
+        </w:numPr>
+      </w:pPr>
+      <w:r>
+        <w:rPr>
+          <w:b/>
+          <w:bCs/>
+        </w:rPr>
+        <w:t>Data encryption</w:t>
+      </w:r>
+      <w:r>
+        <w:t>. Data encryption allows for secure transmission and storage of your data in Azure.</w:t>
+      </w:r>
+    </w:p>
+    <w:p>
+      <w:pPr>
+        <w:pStyle w:val="ListParagraph"/>
+        <w:numPr>
+          <w:ilvl w:val="0"/>
+          <w:numId w:val="3"/>
+        </w:numPr>
+      </w:pPr>
+      <w:r>
+        <w:rPr>
+          <w:b/>
+          <w:bCs/>
+        </w:rPr>
+        <w:t>Application-consistent backup</w:t>
+      </w:r>
+      <w:r>
+        <w:t>. An application-consistent backup means that a recovery point has all required data to restore the backup copy. Azure Backup provides application-consistent backups.</w:t>
+      </w:r>
+    </w:p>
+    <w:p>
+      <w:pPr>
+        <w:pStyle w:val="ListParagraph"/>
+        <w:numPr>
+          <w:ilvl w:val="0"/>
+          <w:numId w:val="3"/>
+        </w:numPr>
+      </w:pPr>
+      <w:r>
+        <w:rPr>
+          <w:b/>
+          <w:bCs/>
+        </w:rPr>
+        <w:t>Long-term retention</w:t>
+      </w:r>
+      <w:r>
+        <w:t xml:space="preserve">. Azure </w:t>
+      </w:r>
+      <w:proofErr w:type="gramStart"/>
+      <w:r>
+        <w:t>doesn't</w:t>
+      </w:r>
+      <w:proofErr w:type="gramEnd"/>
+      <w:r>
+        <w:t xml:space="preserve"> limit the length of time you keep the backup data.</w:t>
+      </w:r>
+    </w:p>
+    <w:p>
+      <w:pPr>
+        <w:pStyle w:val="Heading1"/>
+      </w:pPr>
+      <w:r>
+        <w:t>Creating an Azure VM</w:t>
+      </w:r>
+    </w:p>
+    <w:p>
+      <w:r>
+        <w:t xml:space="preserve">VMs can be defined and deployed on Azure in several ways: </w:t>
+      </w:r>
+      <w:proofErr w:type="gramStart"/>
+      <w:r>
+        <w:t>the</w:t>
+      </w:r>
+      <w:proofErr w:type="gramEnd"/>
+      <w:r>
+        <w:t xml:space="preserve"> Azure portal, a script (using the Azure CLI or Azure PowerShell), or an Azure Resource Manager template. In all cases, you will need to supply several pieces of information that </w:t>
+      </w:r>
+      <w:proofErr w:type="gramStart"/>
+      <w:r>
+        <w:t>we'll</w:t>
+      </w:r>
+      <w:proofErr w:type="gramEnd"/>
+      <w:r>
+        <w:t xml:space="preserve"> cover shortly.</w:t>
+      </w:r>
+    </w:p>
+    <w:p>
+      <w:r>
+        <w:t>The Azure Marketplace also provides preconfigured images that include both an OS and favorite software tools installed for specific scenarios.</w:t>
+      </w:r>
+    </w:p>
+    <w:p>
+      <w:pPr>
+        <w:pStyle w:val="Heading1"/>
+      </w:pPr>
+      <w:r>
+        <w:lastRenderedPageBreak/>
+        <w:t>Opening ports in Azure VMs</w:t>
+      </w:r>
+    </w:p>
+    <w:p>
+      <w:r>
+        <w:t>There are two steps to adjusting the configuration to support different protocols on the network. When you create a new VM, you have an opportunity to open a few common ports (RDP, HTTP, HTTPS, and SSH). However, if you require other changes to the firewall, you will need to adjust them manually.</w:t>
+      </w:r>
+    </w:p>
+    <w:p>
+      <w:pPr>
+        <w:pStyle w:val="ListParagraph"/>
+        <w:numPr>
+          <w:ilvl w:val="0"/>
+          <w:numId w:val="6"/>
+        </w:numPr>
+      </w:pPr>
+      <w:r>
+        <w:t>Create a network security group.</w:t>
+      </w:r>
+    </w:p>
+    <w:p>
+      <w:pPr>
+        <w:pStyle w:val="ListParagraph"/>
+        <w:numPr>
+          <w:ilvl w:val="0"/>
+          <w:numId w:val="6"/>
+        </w:numPr>
+      </w:pPr>
+      <w:r>
+        <w:t>Create an inbound rule allowing traffic on the ports you need.</w:t>
+      </w:r>
+    </w:p>
+    <w:p>
+      <w:pPr>
+        <w:pStyle w:val="Heading2"/>
+      </w:pPr>
+      <w:r>
+        <w:t>N</w:t>
+      </w:r>
+      <w:r>
+        <w:t>etwork security group</w:t>
+      </w:r>
+    </w:p>
+    <w:p>
+      <w:r>
+        <w:t xml:space="preserve">NSGs are an optional security layer that provides a software firewall by filtering inbound and outbound traffic on the </w:t>
+      </w:r>
+      <w:proofErr w:type="spellStart"/>
+      <w:r>
+        <w:t>VNet</w:t>
+      </w:r>
+      <w:proofErr w:type="spellEnd"/>
+      <w:r>
+        <w:t>.</w:t>
+      </w:r>
+    </w:p>
+    <w:p>
+      <w:pPr>
+        <w:pStyle w:val="Heading2"/>
+      </w:pPr>
+      <w:r>
+        <w:t>Security group rules</w:t>
+      </w:r>
+    </w:p>
+    <w:p>
+      <w:r>
+        <w:t xml:space="preserve">NSGs use rules to allow or deny traffic moving through the network. Each rule identifies the source and destination address (or range), protocol, port (or range), direction (inbound or outbound), a numeric priority, and whether to allow or deny the traffic that matches the rule. </w:t>
+      </w:r>
+      <w:r>
+        <w:t>The rules are evaluated in priority order, starting with the lowest priority rule. Deny rules always stop the evaluation.</w:t>
+      </w:r>
+    </w:p>
+    <w:p>
+      <w:pPr>
+        <w:pStyle w:val="Heading1"/>
+      </w:pPr>
+      <w:r>
+        <w:t>Linux virtual machine</w:t>
+      </w:r>
+    </w:p>
+    <w:p>
+      <w:pPr>
+        <w:pStyle w:val="Heading2"/>
+      </w:pPr>
+      <w:r>
+        <w:t>SSH</w:t>
+      </w:r>
+    </w:p>
+    <w:p>
+      <w:r>
+        <w:t>Secure Shell (SSH) is an encrypted connection protocol that allows secure sign-ins over unsecured connections. SSH allows you to connect to a terminal shell from a remote location using a network connection.</w:t>
+      </w:r>
+    </w:p>
+    <w:p>
+      <w:pPr>
+        <w:pStyle w:val="ListParagraph"/>
+        <w:numPr>
+          <w:ilvl w:val="0"/>
+          <w:numId w:val="5"/>
+        </w:numPr>
+      </w:pPr>
       <w:r>
         <w:rPr>
           <w:b/>
@@ -1796,291 +2073,7 @@
           <w:i/>
           <w:iCs/>
         </w:rPr>
-        <w:t>pdate</w:t>
-      </w:r>
-      <w:r>
-        <w:rPr>
-          <w:b/>
-          <w:bCs/>
-          <w:i/>
-          <w:iCs/>
-        </w:rPr>
-        <w:t xml:space="preserve"> </w:t>
-      </w:r>
-      <w:r>
-        <w:rPr>
-          <w:b/>
-          <w:bCs/>
-          <w:i/>
-          <w:iCs/>
-        </w:rPr>
-        <w:t>domain</w:t>
-      </w:r>
-    </w:p>
-    <w:p>
-      <w:r>
-        <w:t>An update domain is a logical group of hardware that can undergo maintenance or be rebooted at the same time. Azure will automatically place availability sets into update domains to minimize the impact when the Azure platform introduces host operating system changes. Azure then processes each update domain one at a time.</w:t>
-      </w:r>
-    </w:p>
-    <w:p>
-      <w:pPr>
-        <w:pStyle w:val="Heading1"/>
-      </w:pPr>
-      <w:r>
-        <w:t>Azure Backup</w:t>
-      </w:r>
-      <w:r>
-        <w:t xml:space="preserve"> </w:t>
-      </w:r>
-    </w:p>
-    <w:p>
-      <w:r>
-        <w:t xml:space="preserve">Maintaining a good backup strategy will ensure you </w:t>
-      </w:r>
-      <w:proofErr w:type="gramStart"/>
-      <w:r>
-        <w:t>aren't</w:t>
-      </w:r>
-      <w:proofErr w:type="gramEnd"/>
-      <w:r>
-        <w:t xml:space="preserve"> scrambling when data or software needs to be restored.</w:t>
-      </w:r>
-      <w:r>
-        <w:t xml:space="preserve"> </w:t>
-      </w:r>
-      <w:r>
-        <w:t>Azure Backup is a backup as a service offering that protects physical or virtual machines no matter where they reside: on-premises or in the cloud.</w:t>
-      </w:r>
-      <w:r>
-        <w:t xml:space="preserve"> </w:t>
-      </w:r>
-      <w:r>
-        <w:t>Azure Backup was designed to work in tandem with other Azure services and provides several distinct benefits.</w:t>
-      </w:r>
-    </w:p>
-    <w:p/>
-    <w:p>
-      <w:pPr>
-        <w:pStyle w:val="ListParagraph"/>
-        <w:numPr>
-          <w:ilvl w:val="0"/>
-          <w:numId w:val="3"/>
-        </w:numPr>
-      </w:pPr>
-      <w:r>
-        <w:rPr>
-          <w:b/>
-          <w:bCs/>
-        </w:rPr>
-        <w:t>Automatic storage management</w:t>
-      </w:r>
-      <w:r>
-        <w:t>. Azure Backup automatically allocates and manages backup storage and uses a pay-as-you-use model. You only pay for what you use.</w:t>
-      </w:r>
-    </w:p>
-    <w:p>
-      <w:pPr>
-        <w:pStyle w:val="ListParagraph"/>
-        <w:numPr>
-          <w:ilvl w:val="0"/>
-          <w:numId w:val="3"/>
-        </w:numPr>
-      </w:pPr>
-      <w:r>
-        <w:rPr>
-          <w:b/>
-          <w:bCs/>
-        </w:rPr>
-        <w:t>Unlimited scaling</w:t>
-      </w:r>
-      <w:r>
-        <w:t>. Azure Backup uses the power and scalability of Azure to deliver high availability.</w:t>
-      </w:r>
-    </w:p>
-    <w:p>
-      <w:pPr>
-        <w:pStyle w:val="ListParagraph"/>
-        <w:numPr>
-          <w:ilvl w:val="0"/>
-          <w:numId w:val="3"/>
-        </w:numPr>
-      </w:pPr>
-      <w:r>
-        <w:rPr>
-          <w:b/>
-          <w:bCs/>
-        </w:rPr>
-        <w:t>Multiple storage options</w:t>
-      </w:r>
-      <w:r>
-        <w:t>. Azure Backup offers locally redundant storage where all copies of the data exist within the same region and geo-redundant storage where your data is replicated to a secondary region.</w:t>
-      </w:r>
-    </w:p>
-    <w:p>
-      <w:pPr>
-        <w:pStyle w:val="ListParagraph"/>
-        <w:numPr>
-          <w:ilvl w:val="0"/>
-          <w:numId w:val="3"/>
-        </w:numPr>
-      </w:pPr>
-      <w:r>
-        <w:rPr>
-          <w:b/>
-          <w:bCs/>
-        </w:rPr>
-        <w:t>Unlimited data transfer</w:t>
-      </w:r>
-      <w:r>
-        <w:t>. Azure Backup does not limit the amount of inbound or outbound data you transfer. Azure Backup also does not charge for the data that is transferred.</w:t>
-      </w:r>
-    </w:p>
-    <w:p>
-      <w:pPr>
-        <w:pStyle w:val="ListParagraph"/>
-        <w:numPr>
-          <w:ilvl w:val="0"/>
-          <w:numId w:val="3"/>
-        </w:numPr>
-      </w:pPr>
-      <w:r>
-        <w:rPr>
-          <w:b/>
-          <w:bCs/>
-        </w:rPr>
-        <w:t>Data encryption</w:t>
-      </w:r>
-      <w:r>
-        <w:t>. Data encryption allows for secure transmission and storage of your data in Azure.</w:t>
-      </w:r>
-    </w:p>
-    <w:p>
-      <w:pPr>
-        <w:pStyle w:val="ListParagraph"/>
-        <w:numPr>
-          <w:ilvl w:val="0"/>
-          <w:numId w:val="3"/>
-        </w:numPr>
-      </w:pPr>
-      <w:r>
-        <w:rPr>
-          <w:b/>
-          <w:bCs/>
-        </w:rPr>
-        <w:t>Application-consistent backup</w:t>
-      </w:r>
-      <w:r>
-        <w:t>. An application-consistent backup means that a recovery point has all required data to restore the backup copy. Azure Backup provides application-consistent backups.</w:t>
-      </w:r>
-    </w:p>
-    <w:p>
-      <w:pPr>
-        <w:pStyle w:val="ListParagraph"/>
-        <w:numPr>
-          <w:ilvl w:val="0"/>
-          <w:numId w:val="3"/>
-        </w:numPr>
-      </w:pPr>
-      <w:r>
-        <w:rPr>
-          <w:b/>
-          <w:bCs/>
-        </w:rPr>
-        <w:t>Long-term retention</w:t>
-      </w:r>
-      <w:r>
-        <w:t xml:space="preserve">. Azure </w:t>
-      </w:r>
-      <w:proofErr w:type="gramStart"/>
-      <w:r>
-        <w:t>doesn't</w:t>
-      </w:r>
-      <w:proofErr w:type="gramEnd"/>
-      <w:r>
-        <w:t xml:space="preserve"> limit the length of time you keep the backup data.</w:t>
-      </w:r>
-    </w:p>
-    <w:p>
-      <w:pPr>
-        <w:pStyle w:val="Heading1"/>
-      </w:pPr>
-      <w:r>
-        <w:t>Creating an Azure VM</w:t>
-      </w:r>
-    </w:p>
-    <w:p>
-      <w:r>
-        <w:t xml:space="preserve">VMs can be defined and deployed on Azure in several ways: </w:t>
-      </w:r>
-      <w:proofErr w:type="gramStart"/>
-      <w:r>
-        <w:t>the</w:t>
-      </w:r>
-      <w:proofErr w:type="gramEnd"/>
-      <w:r>
-        <w:t xml:space="preserve"> Azure portal, a script (using the Azure CLI or Azure PowerShell), or an Azure Resource Manager template. In all cases, you will need to supply several pieces of information that </w:t>
-      </w:r>
-      <w:proofErr w:type="gramStart"/>
-      <w:r>
-        <w:t>we'll</w:t>
-      </w:r>
-      <w:proofErr w:type="gramEnd"/>
-      <w:r>
-        <w:t xml:space="preserve"> cover shortly.</w:t>
-      </w:r>
-    </w:p>
-    <w:p>
-      <w:r>
-        <w:t>The Azure Marketplace also provides preconfigured images that include both an OS and favorite software tools installed for specific scenarios.</w:t>
-      </w:r>
-    </w:p>
-    <w:p>
-      <w:pPr>
-        <w:pStyle w:val="Heading1"/>
-      </w:pPr>
-      <w:r>
-        <w:lastRenderedPageBreak/>
-        <w:t>Linux virtual machine</w:t>
-      </w:r>
-    </w:p>
-    <w:p>
-      <w:pPr>
-        <w:pStyle w:val="Heading2"/>
-      </w:pPr>
-      <w:r>
-        <w:t>SSH</w:t>
-      </w:r>
-    </w:p>
-    <w:p>
-      <w:r>
-        <w:t>Secure Shell (SSH) is an encrypted connection protocol that allows secure sign-ins over unsecured connections. SSH allows you to connect to a terminal shell from a remote location using a network connection.</w:t>
-      </w:r>
-    </w:p>
-    <w:p>
-      <w:pPr>
-        <w:pStyle w:val="ListParagraph"/>
-        <w:numPr>
-          <w:ilvl w:val="0"/>
-          <w:numId w:val="5"/>
-        </w:numPr>
-      </w:pPr>
-      <w:r>
-        <w:rPr>
-          <w:b/>
-          <w:bCs/>
-          <w:i/>
-          <w:iCs/>
-        </w:rPr>
-        <w:t>U</w:t>
-      </w:r>
-      <w:r>
-        <w:rPr>
-          <w:b/>
-          <w:bCs/>
-          <w:i/>
-          <w:iCs/>
-        </w:rPr>
-        <w:t>sername and password</w:t>
+        <w:t>Username and password</w:t>
       </w:r>
       <w:r>
         <w:rPr>
@@ -2092,22 +2085,7 @@
         <w:t xml:space="preserve">: </w:t>
       </w:r>
       <w:r>
-        <w:t xml:space="preserve">Using it leaves the VM </w:t>
-      </w:r>
-      <w:r>
-        <w:t>vulnerable to brute-force attacks</w:t>
-      </w:r>
-      <w:r>
-        <w:t>, but i</w:t>
-      </w:r>
-      <w:r>
-        <w:t xml:space="preserve">f you need to be able to access the Linux VM from a variety of locations, </w:t>
-      </w:r>
-      <w:r>
-        <w:t>it</w:t>
-      </w:r>
-      <w:r>
-        <w:t xml:space="preserve"> might be a better approach</w:t>
+        <w:t>Using it leaves the VM vulnerable to brute-force attacks, but if you need to be able to access the Linux VM from a variety of locations, it might be a better approach</w:t>
       </w:r>
     </w:p>
     <w:p>
@@ -2137,28 +2115,7 @@
         <w:t xml:space="preserve">: </w:t>
       </w:r>
       <w:r>
-        <w:t>A more secure and preferred method of connecting to a Linux VM with SSH</w:t>
-      </w:r>
-      <w:r>
-        <w:t>,</w:t>
-      </w:r>
-      <w:r>
-        <w:t xml:space="preserve"> </w:t>
-      </w:r>
-      <w:r>
-        <w:t>if you only plan to sign in to the VM from a few computers</w:t>
-      </w:r>
-      <w:r>
-        <w:t>,</w:t>
-      </w:r>
-      <w:r>
-        <w:t xml:space="preserve"> is a public-private key pair, also known as SSH keys.</w:t>
-      </w:r>
-      <w:r>
-        <w:t xml:space="preserve"> </w:t>
-      </w:r>
-      <w:r>
-        <w:t xml:space="preserve">On Linux, Windows 10, and macOS, you can use the built-in </w:t>
+        <w:t xml:space="preserve">A more secure and preferred method of connecting to a Linux VM with SSH, if you only plan to sign in to the VM from a few computers, is a public-private key pair, also known as SSH keys. On Linux, Windows 10, and macOS, you can use the built-in </w:t>
       </w:r>
       <w:proofErr w:type="spellStart"/>
       <w:r>
@@ -2207,16 +2164,10 @@
         <w:t xml:space="preserve">: </w:t>
       </w:r>
       <w:r>
-        <w:t>You can provide a passphrase while generating your private key. This is a password you must enter when you use the key</w:t>
-      </w:r>
-      <w:r>
-        <w:t>.</w:t>
-      </w:r>
-      <w:r>
-        <w:t xml:space="preserve"> </w:t>
-      </w:r>
-      <w:r>
-        <w:t>If a passphrase protects a private key, it cannot be used by that attacker. This provides an additional layer of security for your infrastructure on Azure.</w:t>
+        <w:t>You can provide a passphrase while generating your private key. This is a password you must enter when you use the key. If a passphrase protects a private key, it</w:t>
+      </w:r>
+      <w:r>
+        <w:t xml:space="preserve"> cannot be used by that attacker. This provides an additional layer of security for your infrastructure on Azure.</w:t>
       </w:r>
     </w:p>
     <w:p>
@@ -2293,116 +2244,10 @@
       </w:r>
     </w:p>
     <w:p>
-      <w:pPr>
-        <w:pStyle w:val="Heading2"/>
-      </w:pPr>
-      <w:r>
-        <w:t>Opening ports in Azure VMs</w:t>
-      </w:r>
-    </w:p>
-    <w:p>
-      <w:r>
-        <w:t>There are two steps to adjusting the configuration to support different protocols on the network. When you create a new VM, you have an opportunity to open a few common ports (RDP, HTTP, HTTPS, and SSH). However, if you require other changes to the firewall, you will need to adjust them manually.</w:t>
-      </w:r>
-    </w:p>
-    <w:p>
-      <w:pPr>
-        <w:pStyle w:val="ListParagraph"/>
-        <w:numPr>
-          <w:ilvl w:val="0"/>
-          <w:numId w:val="6"/>
-        </w:numPr>
-      </w:pPr>
-      <w:r>
-        <w:t>Create a network security group.</w:t>
-      </w:r>
-    </w:p>
-    <w:p>
-      <w:pPr>
-        <w:pStyle w:val="ListParagraph"/>
-        <w:numPr>
-          <w:ilvl w:val="0"/>
-          <w:numId w:val="6"/>
-        </w:numPr>
-      </w:pPr>
-      <w:r>
-        <w:t>Create an inbound rule allowing traffic on the ports you need.</w:t>
-      </w:r>
-    </w:p>
-    <w:p>
-      <w:pPr>
+      <w:r>
         <w:rPr>
-          <w:b/>
-          <w:bCs/>
-          <w:i/>
-          <w:iCs/>
+          <w:noProof/>
         </w:rPr>
-      </w:pPr>
-      <w:r>
-        <w:rPr>
-          <w:b/>
-          <w:bCs/>
-          <w:i/>
-          <w:iCs/>
-        </w:rPr>
-        <w:t>N</w:t>
-      </w:r>
-      <w:r>
-        <w:rPr>
-          <w:b/>
-          <w:bCs/>
-          <w:i/>
-          <w:iCs/>
-        </w:rPr>
-        <w:t>etwork security group</w:t>
-      </w:r>
-    </w:p>
-    <w:p>
-      <w:r>
-        <w:t xml:space="preserve">NSGs are an optional security layer that provides a software firewall by filtering inbound and outbound traffic on the </w:t>
-      </w:r>
-      <w:proofErr w:type="spellStart"/>
-      <w:r>
-        <w:t>VNet</w:t>
-      </w:r>
-      <w:proofErr w:type="spellEnd"/>
-      <w:r>
-        <w:t>.</w:t>
-      </w:r>
-    </w:p>
-    <w:p>
-      <w:pPr>
-        <w:rPr>
-          <w:b/>
-          <w:bCs/>
-          <w:i/>
-          <w:iCs/>
-        </w:rPr>
-      </w:pPr>
-      <w:r>
-        <w:rPr>
-          <w:b/>
-          <w:bCs/>
-          <w:i/>
-          <w:iCs/>
-        </w:rPr>
-        <w:t>Security group rules</w:t>
-      </w:r>
-    </w:p>
-    <w:p>
-      <w:r>
-        <w:t>NSGs use rules to allow or deny traffic moving through the network. Each rule identifies the source and destination address (or range), protocol, port (or range), direction (inbound or outbound), a numeric priority, and whether to allow or deny the traffic that matches the rule.</w:t>
-      </w:r>
-      <w:r>
-        <w:t xml:space="preserve"> </w:t>
-      </w:r>
-      <w:r>
-        <w:t>The rules are evaluated in priority order, starting with the lowest priority rule. Deny rules always stop the evaluation.</w:t>
-      </w:r>
-    </w:p>
-    <w:p>
-      <w:r>
-        <w:lastRenderedPageBreak/>
         <w:drawing>
           <wp:inline distT="0" distB="0" distL="0" distR="0" wp14:anchorId="4F16D259" wp14:editId="39908B68">
             <wp:extent cx="3109935" cy="2457468"/>
@@ -2441,6 +2286,269 @@
       </w:r>
       <w:bookmarkEnd w:id="0"/>
     </w:p>
+    <w:p>
+      <w:pPr>
+        <w:pStyle w:val="Heading1"/>
+      </w:pPr>
+      <w:r>
+        <w:lastRenderedPageBreak/>
+        <w:t>Windows virtual machines</w:t>
+      </w:r>
+    </w:p>
+    <w:p>
+      <w:pPr>
+        <w:pStyle w:val="Heading2"/>
+      </w:pPr>
+      <w:r>
+        <w:t>Remote Desktop Protocol</w:t>
+      </w:r>
+    </w:p>
+    <w:p>
+      <w:r>
+        <w:t xml:space="preserve">RDP enables you to sign in to a remote physical or virtual Windows computer and control that computer as if you were seated at the console. An RDP connection enables you to carry out </w:t>
+      </w:r>
+      <w:proofErr w:type="gramStart"/>
+      <w:r>
+        <w:t>the vast majority of</w:t>
+      </w:r>
+      <w:proofErr w:type="gramEnd"/>
+      <w:r>
+        <w:t xml:space="preserve"> operations that you can do from the console of a physical computer, with the exception of some power and hardware-related functions.</w:t>
+      </w:r>
+    </w:p>
+    <w:p>
+      <w:r>
+        <w:t>Microsoft provides RDP clients for the following operating systems:</w:t>
+      </w:r>
+    </w:p>
+    <w:p>
+      <w:pPr>
+        <w:pStyle w:val="ListParagraph"/>
+        <w:numPr>
+          <w:ilvl w:val="0"/>
+          <w:numId w:val="7"/>
+        </w:numPr>
+      </w:pPr>
+      <w:r>
+        <w:t>Windows (built-in)</w:t>
+      </w:r>
+    </w:p>
+    <w:p>
+      <w:pPr>
+        <w:pStyle w:val="ListParagraph"/>
+        <w:numPr>
+          <w:ilvl w:val="0"/>
+          <w:numId w:val="7"/>
+        </w:numPr>
+      </w:pPr>
+      <w:r>
+        <w:t>macOS</w:t>
+      </w:r>
+    </w:p>
+    <w:p>
+      <w:pPr>
+        <w:pStyle w:val="ListParagraph"/>
+        <w:numPr>
+          <w:ilvl w:val="0"/>
+          <w:numId w:val="7"/>
+        </w:numPr>
+      </w:pPr>
+      <w:r>
+        <w:t>iOS</w:t>
+      </w:r>
+    </w:p>
+    <w:p>
+      <w:pPr>
+        <w:pStyle w:val="ListParagraph"/>
+        <w:numPr>
+          <w:ilvl w:val="0"/>
+          <w:numId w:val="7"/>
+        </w:numPr>
+      </w:pPr>
+      <w:r>
+        <w:t>Android</w:t>
+      </w:r>
+    </w:p>
+    <w:p>
+      <w:r>
+        <w:t xml:space="preserve">There are also open-source Linux clients, such as </w:t>
+      </w:r>
+      <w:proofErr w:type="spellStart"/>
+      <w:r>
+        <w:rPr>
+          <w:b/>
+          <w:bCs/>
+        </w:rPr>
+        <w:t>Remmina</w:t>
+      </w:r>
+      <w:proofErr w:type="spellEnd"/>
+      <w:r>
+        <w:t xml:space="preserve"> that enable you to connect to a Windows PC from an Ubuntu distribution.</w:t>
+      </w:r>
+    </w:p>
+    <w:p>
+      <w:pPr>
+        <w:pStyle w:val="Heading2"/>
+      </w:pPr>
+      <w:r>
+        <w:t>Using RDP</w:t>
+      </w:r>
+    </w:p>
+    <w:p>
+      <w:r>
+        <w:t xml:space="preserve">In the Azure portal, you go to the properties of your VM, and at the top, click </w:t>
+      </w:r>
+      <w:r>
+        <w:rPr>
+          <w:b/>
+          <w:bCs/>
+        </w:rPr>
+        <w:t>Connect</w:t>
+      </w:r>
+      <w:r>
+        <w:t xml:space="preserve">. This will show you the IP addresses assigned to the VM and give you the option to download a </w:t>
+      </w:r>
+      <w:r>
+        <w:rPr>
+          <w:b/>
+          <w:bCs/>
+        </w:rPr>
+        <w:t>preconfigured.rdp</w:t>
+      </w:r>
+      <w:r>
+        <w:t xml:space="preserve"> file that Windows then opens in the RDP client. You can choose to connect over the public IP address of the VM in the RDP file. Instead, if </w:t>
+      </w:r>
+      <w:proofErr w:type="gramStart"/>
+      <w:r>
+        <w:t>you're</w:t>
+      </w:r>
+      <w:proofErr w:type="gramEnd"/>
+      <w:r>
+        <w:t xml:space="preserve"> connecting over VPN or ExpressRoute, you can select the internal IP address. You can also select the port number for the connection.</w:t>
+      </w:r>
+      <w:r>
+        <w:t xml:space="preserve"> </w:t>
+      </w:r>
+    </w:p>
+    <w:p>
+      <w:r>
+        <w:t xml:space="preserve">It </w:t>
+      </w:r>
+      <w:r>
+        <w:t>uses port 3389 by default</w:t>
+      </w:r>
+      <w:r>
+        <w:t xml:space="preserve"> </w:t>
+      </w:r>
+      <w:r>
+        <w:t>so this port is the standard port you would open if you wanted to use an RDP client to administer your Windows virtual machines.</w:t>
+      </w:r>
+    </w:p>
+    <w:p>
+      <w:pPr>
+        <w:pStyle w:val="Heading2"/>
+      </w:pPr>
+      <w:r>
+        <w:t>Initialize data disks</w:t>
+      </w:r>
+    </w:p>
+    <w:p>
+      <w:r>
+        <w:t>Any additional drives you create from scratch will need to be initialized and formatted. The process for doing this is identical to a physical drive.</w:t>
+      </w:r>
+    </w:p>
+    <w:p>
+      <w:pPr>
+        <w:pStyle w:val="ListParagraph"/>
+        <w:numPr>
+          <w:ilvl w:val="0"/>
+          <w:numId w:val="8"/>
+        </w:numPr>
+      </w:pPr>
+      <w:r>
+        <w:t xml:space="preserve">Launch the </w:t>
+      </w:r>
+      <w:r>
+        <w:rPr>
+          <w:b/>
+          <w:bCs/>
+        </w:rPr>
+        <w:t>Disk Management</w:t>
+      </w:r>
+      <w:r>
+        <w:t xml:space="preserve"> tool from the Start Menu. You may have to go to the Computer Management tool first, then Disk Management, or try searching for "Disk Management" in the Start Menu.</w:t>
+      </w:r>
+    </w:p>
+    <w:p>
+      <w:pPr>
+        <w:pStyle w:val="ListParagraph"/>
+        <w:numPr>
+          <w:ilvl w:val="0"/>
+          <w:numId w:val="8"/>
+        </w:numPr>
+      </w:pPr>
+      <w:r>
+        <w:t>It will display a warning that it has detected an uninitialized disk.</w:t>
+      </w:r>
+    </w:p>
+    <w:p>
+      <w:pPr>
+        <w:pStyle w:val="ListParagraph"/>
+        <w:numPr>
+          <w:ilvl w:val="0"/>
+          <w:numId w:val="8"/>
+        </w:numPr>
+      </w:pPr>
+      <w:r>
+        <w:t>Screenshot showing the disk management tool warning about an uninitialized data disk in the VM.</w:t>
+      </w:r>
+    </w:p>
+    <w:p>
+      <w:pPr>
+        <w:pStyle w:val="ListParagraph"/>
+        <w:numPr>
+          <w:ilvl w:val="0"/>
+          <w:numId w:val="8"/>
+        </w:numPr>
+      </w:pPr>
+      <w:r>
+        <w:t xml:space="preserve">Click </w:t>
+      </w:r>
+      <w:r>
+        <w:rPr>
+          <w:b/>
+          <w:bCs/>
+        </w:rPr>
+        <w:t>OK</w:t>
+      </w:r>
+      <w:r>
+        <w:t xml:space="preserve"> to initialize the disk. It will then show up in the list of volumes where you can format it and assign a drive letter.</w:t>
+      </w:r>
+    </w:p>
+    <w:p>
+      <w:pPr>
+        <w:pStyle w:val="ListParagraph"/>
+        <w:numPr>
+          <w:ilvl w:val="0"/>
+          <w:numId w:val="8"/>
+        </w:numPr>
+      </w:pPr>
+      <w:r>
+        <w:t>Open File Explorer and you should now see your data drive.</w:t>
+      </w:r>
+    </w:p>
+    <w:p>
+      <w:pPr>
+        <w:pStyle w:val="ListParagraph"/>
+        <w:numPr>
+          <w:ilvl w:val="0"/>
+          <w:numId w:val="8"/>
+        </w:numPr>
+      </w:pPr>
+      <w:r>
+        <w:t>Go ahead and close the RDP client to sign out of the VM. The server will continue to run.</w:t>
+      </w:r>
+    </w:p>
     <w:sectPr>
       <w:pgSz w:w="12240" w:h="15840"/>
       <w:pgMar w:top="360" w:right="540" w:bottom="360" w:left="450" w:header="720" w:footer="720" w:gutter="0"/>
@@ -2992,9 +3100,208 @@
     </w:lvl>
   </w:abstractNum>
   <w:abstractNum w:abstractNumId="5" w15:restartNumberingAfterBreak="0">
+    <w:nsid w:val="524144E8"/>
+    <w:multiLevelType w:val="hybridMultilevel"/>
+    <w:tmpl w:val="9A72851C"/>
+    <w:lvl w:ilvl="0" w:tplc="0409000F">
+      <w:start w:val="1"/>
+      <w:numFmt w:val="decimal"/>
+      <w:lvlText w:val="%1."/>
+      <w:lvlJc w:val="left"/>
+      <w:pPr>
+        <w:ind w:left="720" w:hanging="360"/>
+      </w:pPr>
+    </w:lvl>
+    <w:lvl w:ilvl="1" w:tplc="04090019" w:tentative="1">
+      <w:start w:val="1"/>
+      <w:numFmt w:val="lowerLetter"/>
+      <w:lvlText w:val="%2."/>
+      <w:lvlJc w:val="left"/>
+      <w:pPr>
+        <w:ind w:left="1440" w:hanging="360"/>
+      </w:pPr>
+    </w:lvl>
+    <w:lvl w:ilvl="2" w:tplc="0409001B" w:tentative="1">
+      <w:start w:val="1"/>
+      <w:numFmt w:val="lowerRoman"/>
+      <w:lvlText w:val="%3."/>
+      <w:lvlJc w:val="right"/>
+      <w:pPr>
+        <w:ind w:left="2160" w:hanging="180"/>
+      </w:pPr>
+    </w:lvl>
+    <w:lvl w:ilvl="3" w:tplc="0409000F" w:tentative="1">
+      <w:start w:val="1"/>
+      <w:numFmt w:val="decimal"/>
+      <w:lvlText w:val="%4."/>
+      <w:lvlJc w:val="left"/>
+      <w:pPr>
+        <w:ind w:left="2880" w:hanging="360"/>
+      </w:pPr>
+    </w:lvl>
+    <w:lvl w:ilvl="4" w:tplc="04090019" w:tentative="1">
+      <w:start w:val="1"/>
+      <w:numFmt w:val="lowerLetter"/>
+      <w:lvlText w:val="%5."/>
+      <w:lvlJc w:val="left"/>
+      <w:pPr>
+        <w:ind w:left="3600" w:hanging="360"/>
+      </w:pPr>
+    </w:lvl>
+    <w:lvl w:ilvl="5" w:tplc="0409001B" w:tentative="1">
+      <w:start w:val="1"/>
+      <w:numFmt w:val="lowerRoman"/>
+      <w:lvlText w:val="%6."/>
+      <w:lvlJc w:val="right"/>
+      <w:pPr>
+        <w:ind w:left="4320" w:hanging="180"/>
+      </w:pPr>
+    </w:lvl>
+    <w:lvl w:ilvl="6" w:tplc="0409000F" w:tentative="1">
+      <w:start w:val="1"/>
+      <w:numFmt w:val="decimal"/>
+      <w:lvlText w:val="%7."/>
+      <w:lvlJc w:val="left"/>
+      <w:pPr>
+        <w:ind w:left="5040" w:hanging="360"/>
+      </w:pPr>
+    </w:lvl>
+    <w:lvl w:ilvl="7" w:tplc="04090019" w:tentative="1">
+      <w:start w:val="1"/>
+      <w:numFmt w:val="lowerLetter"/>
+      <w:lvlText w:val="%8."/>
+      <w:lvlJc w:val="left"/>
+      <w:pPr>
+        <w:ind w:left="5760" w:hanging="360"/>
+      </w:pPr>
+    </w:lvl>
+    <w:lvl w:ilvl="8" w:tplc="0409001B" w:tentative="1">
+      <w:start w:val="1"/>
+      <w:numFmt w:val="lowerRoman"/>
+      <w:lvlText w:val="%9."/>
+      <w:lvlJc w:val="right"/>
+      <w:pPr>
+        <w:ind w:left="6480" w:hanging="180"/>
+      </w:pPr>
+    </w:lvl>
+  </w:abstractNum>
+  <w:abstractNum w:abstractNumId="6" w15:restartNumberingAfterBreak="0">
     <w:nsid w:val="5DFB3BC6"/>
     <w:multiLevelType w:val="hybridMultilevel"/>
     <w:tmpl w:val="96EEC874"/>
+    <w:lvl w:ilvl="0" w:tplc="04090001">
+      <w:start w:val="1"/>
+      <w:numFmt w:val="bullet"/>
+      <w:lvlText w:val=""/>
+      <w:lvlJc w:val="left"/>
+      <w:pPr>
+        <w:ind w:left="720" w:hanging="360"/>
+      </w:pPr>
+      <w:rPr>
+        <w:rFonts w:ascii="Symbol" w:hAnsi="Symbol" w:hint="default"/>
+      </w:rPr>
+    </w:lvl>
+    <w:lvl w:ilvl="1" w:tplc="04090003" w:tentative="1">
+      <w:start w:val="1"/>
+      <w:numFmt w:val="bullet"/>
+      <w:lvlText w:val="o"/>
+      <w:lvlJc w:val="left"/>
+      <w:pPr>
+        <w:ind w:left="1440" w:hanging="360"/>
+      </w:pPr>
+      <w:rPr>
+        <w:rFonts w:ascii="Courier New" w:hAnsi="Courier New" w:cs="Courier New" w:hint="default"/>
+      </w:rPr>
+    </w:lvl>
+    <w:lvl w:ilvl="2" w:tplc="04090005" w:tentative="1">
+      <w:start w:val="1"/>
+      <w:numFmt w:val="bullet"/>
+      <w:lvlText w:val=""/>
+      <w:lvlJc w:val="left"/>
+      <w:pPr>
+        <w:ind w:left="2160" w:hanging="360"/>
+      </w:pPr>
+      <w:rPr>
+        <w:rFonts w:ascii="Wingdings" w:hAnsi="Wingdings" w:hint="default"/>
+      </w:rPr>
+    </w:lvl>
+    <w:lvl w:ilvl="3" w:tplc="04090001" w:tentative="1">
+      <w:start w:val="1"/>
+      <w:numFmt w:val="bullet"/>
+      <w:lvlText w:val=""/>
+      <w:lvlJc w:val="left"/>
+      <w:pPr>
+        <w:ind w:left="2880" w:hanging="360"/>
+      </w:pPr>
+      <w:rPr>
+        <w:rFonts w:ascii="Symbol" w:hAnsi="Symbol" w:hint="default"/>
+      </w:rPr>
+    </w:lvl>
+    <w:lvl w:ilvl="4" w:tplc="04090003" w:tentative="1">
+      <w:start w:val="1"/>
+      <w:numFmt w:val="bullet"/>
+      <w:lvlText w:val="o"/>
+      <w:lvlJc w:val="left"/>
+      <w:pPr>
+        <w:ind w:left="3600" w:hanging="360"/>
+      </w:pPr>
+      <w:rPr>
+        <w:rFonts w:ascii="Courier New" w:hAnsi="Courier New" w:cs="Courier New" w:hint="default"/>
+      </w:rPr>
+    </w:lvl>
+    <w:lvl w:ilvl="5" w:tplc="04090005" w:tentative="1">
+      <w:start w:val="1"/>
+      <w:numFmt w:val="bullet"/>
+      <w:lvlText w:val=""/>
+      <w:lvlJc w:val="left"/>
+      <w:pPr>
+        <w:ind w:left="4320" w:hanging="360"/>
+      </w:pPr>
+      <w:rPr>
+        <w:rFonts w:ascii="Wingdings" w:hAnsi="Wingdings" w:hint="default"/>
+      </w:rPr>
+    </w:lvl>
+    <w:lvl w:ilvl="6" w:tplc="04090001" w:tentative="1">
+      <w:start w:val="1"/>
+      <w:numFmt w:val="bullet"/>
+      <w:lvlText w:val=""/>
+      <w:lvlJc w:val="left"/>
+      <w:pPr>
+        <w:ind w:left="5040" w:hanging="360"/>
+      </w:pPr>
+      <w:rPr>
+        <w:rFonts w:ascii="Symbol" w:hAnsi="Symbol" w:hint="default"/>
+      </w:rPr>
+    </w:lvl>
+    <w:lvl w:ilvl="7" w:tplc="04090003" w:tentative="1">
+      <w:start w:val="1"/>
+      <w:numFmt w:val="bullet"/>
+      <w:lvlText w:val="o"/>
+      <w:lvlJc w:val="left"/>
+      <w:pPr>
+        <w:ind w:left="5760" w:hanging="360"/>
+      </w:pPr>
+      <w:rPr>
+        <w:rFonts w:ascii="Courier New" w:hAnsi="Courier New" w:cs="Courier New" w:hint="default"/>
+      </w:rPr>
+    </w:lvl>
+    <w:lvl w:ilvl="8" w:tplc="04090005" w:tentative="1">
+      <w:start w:val="1"/>
+      <w:numFmt w:val="bullet"/>
+      <w:lvlText w:val=""/>
+      <w:lvlJc w:val="left"/>
+      <w:pPr>
+        <w:ind w:left="6480" w:hanging="360"/>
+      </w:pPr>
+      <w:rPr>
+        <w:rFonts w:ascii="Wingdings" w:hAnsi="Wingdings" w:hint="default"/>
+      </w:rPr>
+    </w:lvl>
+  </w:abstractNum>
+  <w:abstractNum w:abstractNumId="7" w15:restartNumberingAfterBreak="0">
+    <w:nsid w:val="750D3A76"/>
+    <w:multiLevelType w:val="hybridMultilevel"/>
+    <w:tmpl w:val="22B03738"/>
     <w:lvl w:ilvl="0" w:tplc="04090001">
       <w:start w:val="1"/>
       <w:numFmt w:val="bullet"/>
@@ -3111,7 +3418,7 @@
     <w:abstractNumId w:val="2"/>
   </w:num>
   <w:num w:numId="3">
-    <w:abstractNumId w:val="5"/>
+    <w:abstractNumId w:val="6"/>
   </w:num>
   <w:num w:numId="4">
     <w:abstractNumId w:val="4"/>
@@ -3121,6 +3428,12 @@
   </w:num>
   <w:num w:numId="6">
     <w:abstractNumId w:val="3"/>
+  </w:num>
+  <w:num w:numId="7">
+    <w:abstractNumId w:val="7"/>
+  </w:num>
+  <w:num w:numId="8">
+    <w:abstractNumId w:val="5"/>
   </w:num>
 </w:numbering>
 </file>
@@ -3570,6 +3883,7 @@
   <w:style w:type="character" w:default="1" w:styleId="DefaultParagraphFont">
     <w:name w:val="Default Paragraph Font"/>
     <w:uiPriority w:val="1"/>
+    <w:semiHidden/>
     <w:unhideWhenUsed/>
   </w:style>
   <w:style w:type="table" w:default="1" w:styleId="TableNormal">

</xml_diff>